<commit_message>
Problems for exercises - JS Fundamentals
</commit_message>
<xml_diff>
--- a/JS-Core/JS_Fundamentals/Exams/24-April-2018/03_Ancient-VS-Memory/03. Ancient VS Memory_Условие (DOCX).docx
+++ b/JS-Core/JS_Fundamentals/Exams/24-April-2018/03_Ancient-VS-Memory/03. Ancient VS Memory_Условие (DOCX).docx
@@ -1,6 +1,6 @@
 
 <file path=word/document.xml><?xml version="1.0" encoding="utf-8"?>
-<w:document xmlns:wpc="http://schemas.microsoft.com/office/word/2010/wordprocessingCanvas" xmlns:cx="http://schemas.microsoft.com/office/drawing/2014/chartex" xmlns:cx1="http://schemas.microsoft.com/office/drawing/2015/9/8/chartex" xmlns:cx2="http://schemas.microsoft.com/office/drawing/2015/10/21/chartex" xmlns:cx3="http://schemas.microsoft.com/office/drawing/2016/5/9/chartex" xmlns:cx4="http://schemas.microsoft.com/office/drawing/2016/5/10/chartex" xmlns:cx5="http://schemas.microsoft.com/office/drawing/2016/5/11/chartex" xmlns:mc="http://schemas.openxmlformats.org/markup-compatibility/2006" xmlns:o="urn:schemas-microsoft-com:office:office" xmlns:r="http://schemas.openxmlformats.org/officeDocument/2006/relationships" xmlns:m="http://schemas.openxmlformats.org/officeDocument/2006/math" xmlns:v="urn:schemas-microsoft-com:vml" xmlns:wp14="http://schemas.microsoft.com/office/word/2010/wordprocessingDrawing" xmlns:wp="http://schemas.openxmlformats.org/drawingml/2006/wordprocessingDrawing" xmlns:w10="urn:schemas-microsoft-com:office:word" xmlns:w="http://schemas.openxmlformats.org/wordprocessingml/2006/main" xmlns:w14="http://schemas.microsoft.com/office/word/2010/wordml" xmlns:w15="http://schemas.microsoft.com/office/word/2012/wordml" xmlns:w16se="http://schemas.microsoft.com/office/word/2015/wordml/symex" xmlns:wpg="http://schemas.microsoft.com/office/word/2010/wordprocessingGroup" xmlns:wpi="http://schemas.microsoft.com/office/word/2010/wordprocessingInk" xmlns:wne="http://schemas.microsoft.com/office/word/2006/wordml" xmlns:wps="http://schemas.microsoft.com/office/word/2010/wordprocessingShape" mc:Ignorable="w14 w15 w16se wp14">
+<w:document xmlns:wpc="http://schemas.microsoft.com/office/word/2010/wordprocessingCanvas" xmlns:cx="http://schemas.microsoft.com/office/drawing/2014/chartex" xmlns:cx1="http://schemas.microsoft.com/office/drawing/2015/9/8/chartex" xmlns:mc="http://schemas.openxmlformats.org/markup-compatibility/2006" xmlns:o="urn:schemas-microsoft-com:office:office" xmlns:r="http://schemas.openxmlformats.org/officeDocument/2006/relationships" xmlns:m="http://schemas.openxmlformats.org/officeDocument/2006/math" xmlns:v="urn:schemas-microsoft-com:vml" xmlns:wp14="http://schemas.microsoft.com/office/word/2010/wordprocessingDrawing" xmlns:wp="http://schemas.openxmlformats.org/drawingml/2006/wordprocessingDrawing" xmlns:w10="urn:schemas-microsoft-com:office:word" xmlns:w="http://schemas.openxmlformats.org/wordprocessingml/2006/main" xmlns:w14="http://schemas.microsoft.com/office/word/2010/wordml" xmlns:w15="http://schemas.microsoft.com/office/word/2012/wordml" xmlns:w16se="http://schemas.microsoft.com/office/word/2015/wordml/symex" xmlns:wpg="http://schemas.microsoft.com/office/word/2010/wordprocessingGroup" xmlns:wpi="http://schemas.microsoft.com/office/word/2010/wordprocessingInk" xmlns:wne="http://schemas.microsoft.com/office/word/2006/wordml" xmlns:wps="http://schemas.microsoft.com/office/word/2010/wordprocessingShape" mc:Ignorable="w14 w15 w16se wp14">
   <w:body>
     <w:p>
       <w:pPr>
@@ -123,8 +123,10 @@
         <w:rPr>
           <w:noProof/>
         </w:rPr>
-        <w:t>, you should write a programm</w:t>
-      </w:r>
+        <w:t>, you should write a program</w:t>
+      </w:r>
+      <w:bookmarkStart w:id="0" w:name="_GoBack"/>
+      <w:bookmarkEnd w:id="0"/>
       <w:r>
         <w:rPr>
           <w:noProof/>
@@ -500,8 +502,6 @@
         </w:rPr>
         <w:t>Input</w:t>
       </w:r>
-      <w:bookmarkStart w:id="0" w:name="_GoBack"/>
-      <w:bookmarkEnd w:id="0"/>
     </w:p>
     <w:p>
       <w:pPr>
@@ -1330,7 +1330,7 @@
 </file>
 
 <file path=word/endnotes.xml><?xml version="1.0" encoding="utf-8"?>
-<w:endnotes xmlns:wpc="http://schemas.microsoft.com/office/word/2010/wordprocessingCanvas" xmlns:cx="http://schemas.microsoft.com/office/drawing/2014/chartex" xmlns:cx1="http://schemas.microsoft.com/office/drawing/2015/9/8/chartex" xmlns:cx2="http://schemas.microsoft.com/office/drawing/2015/10/21/chartex" xmlns:cx3="http://schemas.microsoft.com/office/drawing/2016/5/9/chartex" xmlns:cx4="http://schemas.microsoft.com/office/drawing/2016/5/10/chartex" xmlns:cx5="http://schemas.microsoft.com/office/drawing/2016/5/11/chartex" xmlns:mc="http://schemas.openxmlformats.org/markup-compatibility/2006" xmlns:o="urn:schemas-microsoft-com:office:office" xmlns:r="http://schemas.openxmlformats.org/officeDocument/2006/relationships" xmlns:m="http://schemas.openxmlformats.org/officeDocument/2006/math" xmlns:v="urn:schemas-microsoft-com:vml" xmlns:wp14="http://schemas.microsoft.com/office/word/2010/wordprocessingDrawing" xmlns:wp="http://schemas.openxmlformats.org/drawingml/2006/wordprocessingDrawing" xmlns:w10="urn:schemas-microsoft-com:office:word" xmlns:w="http://schemas.openxmlformats.org/wordprocessingml/2006/main" xmlns:w14="http://schemas.microsoft.com/office/word/2010/wordml" xmlns:w15="http://schemas.microsoft.com/office/word/2012/wordml" xmlns:w16se="http://schemas.microsoft.com/office/word/2015/wordml/symex" xmlns:wpg="http://schemas.microsoft.com/office/word/2010/wordprocessingGroup" xmlns:wpi="http://schemas.microsoft.com/office/word/2010/wordprocessingInk" xmlns:wne="http://schemas.microsoft.com/office/word/2006/wordml" xmlns:wps="http://schemas.microsoft.com/office/word/2010/wordprocessingShape" mc:Ignorable="w14 w15 w16se wp14">
+<w:endnotes xmlns:wpc="http://schemas.microsoft.com/office/word/2010/wordprocessingCanvas" xmlns:cx="http://schemas.microsoft.com/office/drawing/2014/chartex" xmlns:cx1="http://schemas.microsoft.com/office/drawing/2015/9/8/chartex" xmlns:mc="http://schemas.openxmlformats.org/markup-compatibility/2006" xmlns:o="urn:schemas-microsoft-com:office:office" xmlns:r="http://schemas.openxmlformats.org/officeDocument/2006/relationships" xmlns:m="http://schemas.openxmlformats.org/officeDocument/2006/math" xmlns:v="urn:schemas-microsoft-com:vml" xmlns:wp14="http://schemas.microsoft.com/office/word/2010/wordprocessingDrawing" xmlns:wp="http://schemas.openxmlformats.org/drawingml/2006/wordprocessingDrawing" xmlns:w10="urn:schemas-microsoft-com:office:word" xmlns:w="http://schemas.openxmlformats.org/wordprocessingml/2006/main" xmlns:w14="http://schemas.microsoft.com/office/word/2010/wordml" xmlns:w15="http://schemas.microsoft.com/office/word/2012/wordml" xmlns:w16se="http://schemas.microsoft.com/office/word/2015/wordml/symex" xmlns:wpg="http://schemas.microsoft.com/office/word/2010/wordprocessingGroup" xmlns:wpi="http://schemas.microsoft.com/office/word/2010/wordprocessingInk" xmlns:wne="http://schemas.microsoft.com/office/word/2006/wordml" xmlns:wps="http://schemas.microsoft.com/office/word/2010/wordprocessingShape" mc:Ignorable="w14 w15 w16se wp14">
   <w:endnote w:type="separator" w:id="-1">
     <w:p>
       <w:pPr>
@@ -1355,7 +1355,7 @@
 </file>
 
 <file path=word/footer1.xml><?xml version="1.0" encoding="utf-8"?>
-<w:ftr xmlns:wpc="http://schemas.microsoft.com/office/word/2010/wordprocessingCanvas" xmlns:cx="http://schemas.microsoft.com/office/drawing/2014/chartex" xmlns:cx1="http://schemas.microsoft.com/office/drawing/2015/9/8/chartex" xmlns:cx2="http://schemas.microsoft.com/office/drawing/2015/10/21/chartex" xmlns:cx3="http://schemas.microsoft.com/office/drawing/2016/5/9/chartex" xmlns:cx4="http://schemas.microsoft.com/office/drawing/2016/5/10/chartex" xmlns:cx5="http://schemas.microsoft.com/office/drawing/2016/5/11/chartex" xmlns:mc="http://schemas.openxmlformats.org/markup-compatibility/2006" xmlns:o="urn:schemas-microsoft-com:office:office" xmlns:r="http://schemas.openxmlformats.org/officeDocument/2006/relationships" xmlns:m="http://schemas.openxmlformats.org/officeDocument/2006/math" xmlns:v="urn:schemas-microsoft-com:vml" xmlns:wp14="http://schemas.microsoft.com/office/word/2010/wordprocessingDrawing" xmlns:wp="http://schemas.openxmlformats.org/drawingml/2006/wordprocessingDrawing" xmlns:w10="urn:schemas-microsoft-com:office:word" xmlns:w="http://schemas.openxmlformats.org/wordprocessingml/2006/main" xmlns:w14="http://schemas.microsoft.com/office/word/2010/wordml" xmlns:w15="http://schemas.microsoft.com/office/word/2012/wordml" xmlns:w16se="http://schemas.microsoft.com/office/word/2015/wordml/symex" xmlns:wpg="http://schemas.microsoft.com/office/word/2010/wordprocessingGroup" xmlns:wpi="http://schemas.microsoft.com/office/word/2010/wordprocessingInk" xmlns:wne="http://schemas.microsoft.com/office/word/2006/wordml" xmlns:wps="http://schemas.microsoft.com/office/word/2010/wordprocessingShape" mc:Ignorable="w14 w15 w16se wp14">
+<w:ftr xmlns:wpc="http://schemas.microsoft.com/office/word/2010/wordprocessingCanvas" xmlns:cx="http://schemas.microsoft.com/office/drawing/2014/chartex" xmlns:cx1="http://schemas.microsoft.com/office/drawing/2015/9/8/chartex" xmlns:mc="http://schemas.openxmlformats.org/markup-compatibility/2006" xmlns:o="urn:schemas-microsoft-com:office:office" xmlns:r="http://schemas.openxmlformats.org/officeDocument/2006/relationships" xmlns:m="http://schemas.openxmlformats.org/officeDocument/2006/math" xmlns:v="urn:schemas-microsoft-com:vml" xmlns:wp14="http://schemas.microsoft.com/office/word/2010/wordprocessingDrawing" xmlns:wp="http://schemas.openxmlformats.org/drawingml/2006/wordprocessingDrawing" xmlns:w10="urn:schemas-microsoft-com:office:word" xmlns:w="http://schemas.openxmlformats.org/wordprocessingml/2006/main" xmlns:w14="http://schemas.microsoft.com/office/word/2010/wordml" xmlns:w15="http://schemas.microsoft.com/office/word/2012/wordml" xmlns:w16se="http://schemas.microsoft.com/office/word/2015/wordml/symex" xmlns:wpg="http://schemas.microsoft.com/office/word/2010/wordprocessingGroup" xmlns:wpi="http://schemas.microsoft.com/office/word/2010/wordprocessingInk" xmlns:wne="http://schemas.microsoft.com/office/word/2006/wordml" xmlns:wps="http://schemas.microsoft.com/office/word/2010/wordprocessingShape" mc:Ignorable="w14 w15 w16se wp14">
   <w:p>
     <w:pPr>
       <w:pStyle w:val="Footer"/>
@@ -1363,6 +1363,7 @@
     <w:r>
       <w:rPr>
         <w:noProof/>
+        <w:lang w:bidi="bn-BD"/>
       </w:rPr>
       <w:drawing>
         <wp:anchor distT="0" distB="0" distL="114300" distR="114300" simplePos="0" relativeHeight="251659264" behindDoc="0" locked="0" layoutInCell="1" allowOverlap="1" wp14:anchorId="0F22EE2C" wp14:editId="4A17BF96">
@@ -1431,6 +1432,7 @@
     <w:r>
       <w:rPr>
         <w:noProof/>
+        <w:lang w:bidi="bn-BD"/>
       </w:rPr>
       <mc:AlternateContent>
         <mc:Choice Requires="wps">
@@ -1493,7 +1495,7 @@
             </wp:anchor>
           </w:drawing>
         </mc:Choice>
-        <mc:Fallback>
+        <mc:Fallback xmlns:cx5="http://schemas.microsoft.com/office/drawing/2016/5/11/chartex" xmlns:cx4="http://schemas.microsoft.com/office/drawing/2016/5/10/chartex" xmlns:cx3="http://schemas.microsoft.com/office/drawing/2016/5/9/chartex" xmlns:cx2="http://schemas.microsoft.com/office/drawing/2015/10/21/chartex">
           <w:pict>
             <v:line w14:anchorId="19EDC78F" id="Straight Connector 19" o:spid="_x0000_s1026" style="position:absolute;flip:y;z-index:251660288;visibility:visible;mso-wrap-style:square;mso-width-percent:0;mso-height-percent:0;mso-wrap-distance-left:9pt;mso-wrap-distance-top:0;mso-wrap-distance-right:9pt;mso-wrap-distance-bottom:0;mso-position-horizontal:absolute;mso-position-horizontal-relative:text;mso-position-vertical:absolute;mso-position-vertical-relative:text;mso-width-percent:0;mso-height-percent:0;mso-width-relative:page;mso-height-relative:page" from="-.1pt,5.2pt" to="520.7pt,5.2pt" o:gfxdata="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" strokecolor="#f37123" strokeweight="1pt">
               <v:stroke endcap="round"/>
@@ -1505,6 +1507,7 @@
     <w:r>
       <w:rPr>
         <w:noProof/>
+        <w:lang w:bidi="bn-BD"/>
       </w:rPr>
       <mc:AlternateContent>
         <mc:Choice Requires="wps">
@@ -1612,6 +1615,7 @@
                               <w:noProof/>
                               <w:sz w:val="20"/>
                               <w:szCs w:val="20"/>
+                              <w:lang w:bidi="bn-BD"/>
                             </w:rPr>
                             <w:drawing>
                               <wp:inline distT="0" distB="0" distL="0" distR="0" wp14:anchorId="7CF8FF56" wp14:editId="77686E8A">
@@ -1686,6 +1690,7 @@
                               <w:noProof/>
                               <w:sz w:val="20"/>
                               <w:szCs w:val="20"/>
+                              <w:lang w:bidi="bn-BD"/>
                             </w:rPr>
                             <w:drawing>
                               <wp:inline distT="0" distB="0" distL="0" distR="0" wp14:anchorId="7C659E56" wp14:editId="61785355">
@@ -1752,6 +1757,7 @@
                               <w:noProof/>
                               <w:sz w:val="20"/>
                               <w:szCs w:val="20"/>
+                              <w:lang w:bidi="bn-BD"/>
                             </w:rPr>
                             <w:drawing>
                               <wp:inline distT="0" distB="0" distL="0" distR="0" wp14:anchorId="6021DB17" wp14:editId="0DDEDAD3">
@@ -1803,6 +1809,7 @@
                               <w:noProof/>
                               <w:sz w:val="20"/>
                               <w:szCs w:val="20"/>
+                              <w:lang w:bidi="bn-BD"/>
                             </w:rPr>
                             <w:drawing>
                               <wp:inline distT="0" distB="0" distL="0" distR="0" wp14:anchorId="397D7F7C" wp14:editId="1E907FAE">
@@ -1854,6 +1861,7 @@
                               <w:noProof/>
                               <w:sz w:val="20"/>
                               <w:szCs w:val="20"/>
+                              <w:lang w:bidi="bn-BD"/>
                             </w:rPr>
                             <w:drawing>
                               <wp:inline distT="0" distB="0" distL="0" distR="0" wp14:anchorId="287F0291" wp14:editId="2B922BAD">
@@ -1905,6 +1913,7 @@
                               <w:noProof/>
                               <w:sz w:val="20"/>
                               <w:szCs w:val="20"/>
+                              <w:lang w:bidi="bn-BD"/>
                             </w:rPr>
                             <w:drawing>
                               <wp:inline distT="0" distB="0" distL="0" distR="0" wp14:anchorId="21A24BC3" wp14:editId="6A414F5B">
@@ -1971,6 +1980,7 @@
                               <w:noProof/>
                               <w:sz w:val="20"/>
                               <w:szCs w:val="20"/>
+                              <w:lang w:bidi="bn-BD"/>
                             </w:rPr>
                             <w:drawing>
                               <wp:inline distT="0" distB="0" distL="0" distR="0" wp14:anchorId="668E35E4" wp14:editId="78B651E1">
@@ -2037,6 +2047,7 @@
                               <w:noProof/>
                               <w:sz w:val="20"/>
                               <w:szCs w:val="20"/>
+                              <w:lang w:bidi="bn-BD"/>
                             </w:rPr>
                             <w:drawing>
                               <wp:inline distT="0" distB="0" distL="0" distR="0" wp14:anchorId="05700DB7" wp14:editId="36CAEB64">
@@ -2103,6 +2114,7 @@
                               <w:noProof/>
                               <w:sz w:val="20"/>
                               <w:szCs w:val="20"/>
+                              <w:lang w:bidi="bn-BD"/>
                             </w:rPr>
                             <w:drawing>
                               <wp:inline distT="0" distB="0" distL="0" distR="0" wp14:anchorId="21B520DD" wp14:editId="3CBA8757">
@@ -2160,7 +2172,7 @@
             </wp:anchor>
           </w:drawing>
         </mc:Choice>
-        <mc:Fallback>
+        <mc:Fallback xmlns:cx5="http://schemas.microsoft.com/office/drawing/2016/5/11/chartex" xmlns:cx4="http://schemas.microsoft.com/office/drawing/2016/5/10/chartex" xmlns:cx3="http://schemas.microsoft.com/office/drawing/2016/5/9/chartex" xmlns:cx2="http://schemas.microsoft.com/office/drawing/2015/10/21/chartex">
           <w:pict>
             <v:shapetype w14:anchorId="01965DD7" id="_x0000_t202" coordsize="21600,21600" o:spt="202" path="m,l,21600r21600,l21600,xe">
               <v:stroke joinstyle="miter"/>
@@ -2239,7 +2251,7 @@
                           <wp:extent cx="201930" cy="201930"/>
                           <wp:effectExtent l="0" t="0" r="7620" b="7620"/>
                           <wp:docPr id="12" name="Picture 12">
-                            <a:hlinkClick xmlns:a="http://schemas.openxmlformats.org/drawingml/2006/main" r:id="rId3"/>
+                            <a:hlinkClick xmlns:a="http://schemas.openxmlformats.org/drawingml/2006/main" r:id="rId24"/>
                           </wp:docPr>
                           <wp:cNvGraphicFramePr>
                             <a:graphicFrameLocks xmlns:a="http://schemas.openxmlformats.org/drawingml/2006/main" noChangeAspect="1"/>
@@ -2249,14 +2261,14 @@
                               <pic:pic xmlns:pic="http://schemas.openxmlformats.org/drawingml/2006/picture">
                                 <pic:nvPicPr>
                                   <pic:cNvPr id="0" name="Picture 19">
-                                    <a:hlinkClick r:id="rId3"/>
+                                    <a:hlinkClick r:id="rId24"/>
                                   </pic:cNvPr>
                                   <pic:cNvPicPr>
                                     <a:picLocks noChangeAspect="1" noChangeArrowheads="1"/>
                                   </pic:cNvPicPr>
                                 </pic:nvPicPr>
                                 <pic:blipFill>
-                                  <a:blip r:embed="rId5">
+                                  <a:blip r:embed="rId25">
                                     <a:extLst>
                                       <a:ext uri="{28A0092B-C50C-407E-A947-70E740481C1C}">
                                         <a14:useLocalDpi xmlns:a14="http://schemas.microsoft.com/office/drawing/2010/main" val="0"/>
@@ -2313,7 +2325,7 @@
                           <wp:extent cx="201930" cy="201930"/>
                           <wp:effectExtent l="0" t="0" r="7620" b="7620"/>
                           <wp:docPr id="14" name="Picture 14">
-                            <a:hlinkClick xmlns:a="http://schemas.openxmlformats.org/drawingml/2006/main" r:id="rId6"/>
+                            <a:hlinkClick xmlns:a="http://schemas.openxmlformats.org/drawingml/2006/main" r:id="rId26"/>
                           </wp:docPr>
                           <wp:cNvGraphicFramePr>
                             <a:graphicFrameLocks xmlns:a="http://schemas.openxmlformats.org/drawingml/2006/main" noChangeAspect="1"/>
@@ -2323,14 +2335,14 @@
                               <pic:pic xmlns:pic="http://schemas.openxmlformats.org/drawingml/2006/picture">
                                 <pic:nvPicPr>
                                   <pic:cNvPr id="14" name="Picture 14">
-                                    <a:hlinkClick r:id="rId6"/>
+                                    <a:hlinkClick r:id="rId26"/>
                                   </pic:cNvPr>
                                   <pic:cNvPicPr>
                                     <a:picLocks noChangeAspect="1" noChangeArrowheads="1"/>
                                   </pic:cNvPicPr>
                                 </pic:nvPicPr>
                                 <pic:blipFill>
-                                  <a:blip r:embed="rId7">
+                                  <a:blip r:embed="rId27">
                                     <a:extLst>
                                       <a:ext uri="{28A0092B-C50C-407E-A947-70E740481C1C}">
                                         <a14:useLocalDpi xmlns:a14="http://schemas.microsoft.com/office/drawing/2010/main" val="0"/>
@@ -2379,7 +2391,7 @@
                           <wp:extent cx="201930" cy="201930"/>
                           <wp:effectExtent l="0" t="0" r="7620" b="7620"/>
                           <wp:docPr id="18" name="Picture 18" title="Software University @ Facebook">
-                            <a:hlinkClick xmlns:a="http://schemas.openxmlformats.org/drawingml/2006/main" r:id="rId8"/>
+                            <a:hlinkClick xmlns:a="http://schemas.openxmlformats.org/drawingml/2006/main" r:id="rId28"/>
                           </wp:docPr>
                           <wp:cNvGraphicFramePr/>
                           <a:graphic xmlns:a="http://schemas.openxmlformats.org/drawingml/2006/main">
@@ -2387,12 +2399,12 @@
                               <pic:pic xmlns:pic="http://schemas.openxmlformats.org/drawingml/2006/picture">
                                 <pic:nvPicPr>
                                   <pic:cNvPr id="18" name="Picture 18" title="Software University @ Facebook">
-                                    <a:hlinkClick r:id="rId8"/>
+                                    <a:hlinkClick r:id="rId28"/>
                                   </pic:cNvPr>
                                   <pic:cNvPicPr/>
                                 </pic:nvPicPr>
                                 <pic:blipFill>
-                                  <a:blip r:embed="rId9"/>
+                                  <a:blip r:embed="rId29"/>
                                   <a:stretch>
                                     <a:fillRect/>
                                   </a:stretch>
@@ -2430,7 +2442,7 @@
                           <wp:extent cx="201930" cy="201930"/>
                           <wp:effectExtent l="0" t="0" r="7620" b="7620"/>
                           <wp:docPr id="15" name="Picture 15" title="Software University @ Twitter">
-                            <a:hlinkClick xmlns:a="http://schemas.openxmlformats.org/drawingml/2006/main" r:id="rId10"/>
+                            <a:hlinkClick xmlns:a="http://schemas.openxmlformats.org/drawingml/2006/main" r:id="rId30"/>
                           </wp:docPr>
                           <wp:cNvGraphicFramePr/>
                           <a:graphic xmlns:a="http://schemas.openxmlformats.org/drawingml/2006/main">
@@ -2438,12 +2450,12 @@
                               <pic:pic xmlns:pic="http://schemas.openxmlformats.org/drawingml/2006/picture">
                                 <pic:nvPicPr>
                                   <pic:cNvPr id="15" name="Picture 15" title="Software University @ Twitter">
-                                    <a:hlinkClick r:id="rId10"/>
+                                    <a:hlinkClick r:id="rId30"/>
                                   </pic:cNvPr>
                                   <pic:cNvPicPr/>
                                 </pic:nvPicPr>
                                 <pic:blipFill>
-                                  <a:blip r:embed="rId11"/>
+                                  <a:blip r:embed="rId31"/>
                                   <a:stretch>
                                     <a:fillRect/>
                                   </a:stretch>
@@ -2481,7 +2493,7 @@
                           <wp:extent cx="201930" cy="201930"/>
                           <wp:effectExtent l="0" t="0" r="7620" b="7620"/>
                           <wp:docPr id="13" name="Picture 13" title="Software University @ YouTube">
-                            <a:hlinkClick xmlns:a="http://schemas.openxmlformats.org/drawingml/2006/main" r:id="rId12"/>
+                            <a:hlinkClick xmlns:a="http://schemas.openxmlformats.org/drawingml/2006/main" r:id="rId32"/>
                           </wp:docPr>
                           <wp:cNvGraphicFramePr/>
                           <a:graphic xmlns:a="http://schemas.openxmlformats.org/drawingml/2006/main">
@@ -2489,12 +2501,12 @@
                               <pic:pic xmlns:pic="http://schemas.openxmlformats.org/drawingml/2006/picture">
                                 <pic:nvPicPr>
                                   <pic:cNvPr id="13" name="Picture 13" title="Software University @ YouTube">
-                                    <a:hlinkClick r:id="rId12"/>
+                                    <a:hlinkClick r:id="rId32"/>
                                   </pic:cNvPr>
                                   <pic:cNvPicPr/>
                                 </pic:nvPicPr>
                                 <pic:blipFill>
-                                  <a:blip r:embed="rId13"/>
+                                  <a:blip r:embed="rId33"/>
                                   <a:stretch>
                                     <a:fillRect/>
                                   </a:stretch>
@@ -2532,7 +2544,7 @@
                           <wp:extent cx="201930" cy="201930"/>
                           <wp:effectExtent l="0" t="0" r="7620" b="7620"/>
                           <wp:docPr id="11" name="Picture 11">
-                            <a:hlinkClick xmlns:a="http://schemas.openxmlformats.org/drawingml/2006/main" r:id="rId14"/>
+                            <a:hlinkClick xmlns:a="http://schemas.openxmlformats.org/drawingml/2006/main" r:id="rId34"/>
                           </wp:docPr>
                           <wp:cNvGraphicFramePr>
                             <a:graphicFrameLocks xmlns:a="http://schemas.openxmlformats.org/drawingml/2006/main" noChangeAspect="1"/>
@@ -2542,14 +2554,14 @@
                               <pic:pic xmlns:pic="http://schemas.openxmlformats.org/drawingml/2006/picture">
                                 <pic:nvPicPr>
                                   <pic:cNvPr id="0" name="Picture 12">
-                                    <a:hlinkClick r:id="rId14"/>
+                                    <a:hlinkClick r:id="rId34"/>
                                   </pic:cNvPr>
                                   <pic:cNvPicPr>
                                     <a:picLocks noChangeAspect="1" noChangeArrowheads="1"/>
                                   </pic:cNvPicPr>
                                 </pic:nvPicPr>
                                 <pic:blipFill>
-                                  <a:blip r:embed="rId15">
+                                  <a:blip r:embed="rId35">
                                     <a:extLst>
                                       <a:ext uri="{28A0092B-C50C-407E-A947-70E740481C1C}">
                                         <a14:useLocalDpi xmlns:a14="http://schemas.microsoft.com/office/drawing/2010/main" val="0"/>
@@ -2598,7 +2610,7 @@
                           <wp:extent cx="198120" cy="198120"/>
                           <wp:effectExtent l="0" t="0" r="0" b="0"/>
                           <wp:docPr id="10" name="Picture 10">
-                            <a:hlinkClick xmlns:a="http://schemas.openxmlformats.org/drawingml/2006/main" r:id="rId16"/>
+                            <a:hlinkClick xmlns:a="http://schemas.openxmlformats.org/drawingml/2006/main" r:id="rId36"/>
                           </wp:docPr>
                           <wp:cNvGraphicFramePr>
                             <a:graphicFrameLocks xmlns:a="http://schemas.openxmlformats.org/drawingml/2006/main" noChangeAspect="1"/>
@@ -2608,14 +2620,14 @@
                               <pic:pic xmlns:pic="http://schemas.openxmlformats.org/drawingml/2006/picture">
                                 <pic:nvPicPr>
                                   <pic:cNvPr id="10" name="Picture 10">
-                                    <a:hlinkClick r:id="rId16"/>
+                                    <a:hlinkClick r:id="rId36"/>
                                   </pic:cNvPr>
                                   <pic:cNvPicPr>
                                     <a:picLocks noChangeAspect="1" noChangeArrowheads="1"/>
                                   </pic:cNvPicPr>
                                 </pic:nvPicPr>
                                 <pic:blipFill>
-                                  <a:blip r:embed="rId17">
+                                  <a:blip r:embed="rId37">
                                     <a:extLst>
                                       <a:ext uri="{28A0092B-C50C-407E-A947-70E740481C1C}">
                                         <a14:useLocalDpi xmlns:a14="http://schemas.microsoft.com/office/drawing/2010/main" val="0"/>
@@ -2664,7 +2676,7 @@
                           <wp:extent cx="201930" cy="201930"/>
                           <wp:effectExtent l="0" t="0" r="7620" b="7620"/>
                           <wp:docPr id="9" name="Picture 9">
-                            <a:hlinkClick xmlns:a="http://schemas.openxmlformats.org/drawingml/2006/main" r:id="rId18"/>
+                            <a:hlinkClick xmlns:a="http://schemas.openxmlformats.org/drawingml/2006/main" r:id="rId38"/>
                           </wp:docPr>
                           <wp:cNvGraphicFramePr>
                             <a:graphicFrameLocks xmlns:a="http://schemas.openxmlformats.org/drawingml/2006/main" noChangeAspect="1"/>
@@ -2674,14 +2686,14 @@
                               <pic:pic xmlns:pic="http://schemas.openxmlformats.org/drawingml/2006/picture">
                                 <pic:nvPicPr>
                                   <pic:cNvPr id="0" name="Picture 9">
-                                    <a:hlinkClick r:id="rId18"/>
+                                    <a:hlinkClick r:id="rId38"/>
                                   </pic:cNvPr>
                                   <pic:cNvPicPr>
                                     <a:picLocks noChangeAspect="1" noChangeArrowheads="1"/>
                                   </pic:cNvPicPr>
                                 </pic:nvPicPr>
                                 <pic:blipFill>
-                                  <a:blip r:embed="rId19">
+                                  <a:blip r:embed="rId39">
                                     <a:extLst>
                                       <a:ext uri="{28A0092B-C50C-407E-A947-70E740481C1C}">
                                         <a14:useLocalDpi xmlns:a14="http://schemas.microsoft.com/office/drawing/2010/main" val="0"/>
@@ -2730,7 +2742,7 @@
                           <wp:extent cx="201930" cy="201930"/>
                           <wp:effectExtent l="0" t="0" r="7620" b="7620"/>
                           <wp:docPr id="8" name="Picture 8" title="Software University: Email Us">
-                            <a:hlinkClick xmlns:a="http://schemas.openxmlformats.org/drawingml/2006/main" r:id="rId20"/>
+                            <a:hlinkClick xmlns:a="http://schemas.openxmlformats.org/drawingml/2006/main" r:id="rId40"/>
                           </wp:docPr>
                           <wp:cNvGraphicFramePr/>
                           <a:graphic xmlns:a="http://schemas.openxmlformats.org/drawingml/2006/main">
@@ -2738,12 +2750,12 @@
                               <pic:pic xmlns:pic="http://schemas.openxmlformats.org/drawingml/2006/picture">
                                 <pic:nvPicPr>
                                   <pic:cNvPr id="8" name="Picture 8" title="Software University: Email Us">
-                                    <a:hlinkClick r:id="rId20"/>
+                                    <a:hlinkClick r:id="rId40"/>
                                   </pic:cNvPr>
                                   <pic:cNvPicPr/>
                                 </pic:nvPicPr>
                                 <pic:blipFill>
-                                  <a:blip r:embed="rId21"/>
+                                  <a:blip r:embed="rId41"/>
                                   <a:stretch>
                                     <a:fillRect/>
                                   </a:stretch>
@@ -2774,6 +2786,7 @@
     <w:r>
       <w:rPr>
         <w:noProof/>
+        <w:lang w:bidi="bn-BD"/>
       </w:rPr>
       <mc:AlternateContent>
         <mc:Choice Requires="wps">
@@ -2857,7 +2870,7 @@
             </wp:anchor>
           </w:drawing>
         </mc:Choice>
-        <mc:Fallback>
+        <mc:Fallback xmlns:cx5="http://schemas.microsoft.com/office/drawing/2016/5/11/chartex" xmlns:cx4="http://schemas.microsoft.com/office/drawing/2016/5/10/chartex" xmlns:cx3="http://schemas.microsoft.com/office/drawing/2016/5/9/chartex" xmlns:cx2="http://schemas.microsoft.com/office/drawing/2015/10/21/chartex">
           <w:pict>
             <v:shape w14:anchorId="49A70E75" id="Text Box 6" o:spid="_x0000_s1027" type="#_x0000_t202" style="position:absolute;margin-left:125.15pt;margin-top:26.95pt;width:44.85pt;height:15.75pt;z-index:251662336;visibility:visible;mso-wrap-style:square;mso-width-percent:0;mso-height-percent:0;mso-wrap-distance-left:9pt;mso-wrap-distance-top:0;mso-wrap-distance-right:9pt;mso-wrap-distance-bottom:0;mso-position-horizontal:absolute;mso-position-horizontal-relative:text;mso-position-vertical:absolute;mso-position-vertical-relative:text;mso-width-percent:0;mso-height-percent:0;mso-width-relative:page;mso-height-relative:page;v-text-anchor:middle" o:gfxdata="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" filled="f" stroked="f" strokeweight=".5pt">
               <v:textbox inset=".5mm,0,0,0">
@@ -2884,6 +2897,7 @@
     <w:r>
       <w:rPr>
         <w:noProof/>
+        <w:lang w:bidi="bn-BD"/>
       </w:rPr>
       <mc:AlternateContent>
         <mc:Choice Requires="wps">
@@ -3053,7 +3067,11 @@
         </mc:Choice>
         <mc:Fallback>
           <w:pict>
-            <v:shape w14:anchorId="14140866" id="Text Box 4" o:spid="_x0000_s1028" type="#_x0000_t202" style="position:absolute;margin-left:444.65pt;margin-top:26.95pt;width:70.9pt;height:15.9pt;z-index:251663360;visibility:visible;mso-wrap-style:square;mso-width-percent:0;mso-height-percent:0;mso-wrap-distance-left:9pt;mso-wrap-distance-top:0;mso-wrap-distance-right:9pt;mso-wrap-distance-bottom:0;mso-position-horizontal:absolute;mso-position-horizontal-relative:text;mso-position-vertical:absolute;mso-position-vertical-relative:text;mso-width-percent:0;mso-height-percent:0;mso-width-relative:page;mso-height-relative:page;v-text-anchor:middle" o:gfxdata="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" filled="f" stroked="f" strokeweight=".5pt">
+            <v:shapetype w14:anchorId="14140866" id="_x0000_t202" coordsize="21600,21600" o:spt="202" path="m,l,21600r21600,l21600,xe">
+              <v:stroke joinstyle="miter"/>
+              <v:path gradientshapeok="t" o:connecttype="rect"/>
+            </v:shapetype>
+            <v:shape id="Text Box 4" o:spid="_x0000_s1028" type="#_x0000_t202" style="position:absolute;margin-left:444.65pt;margin-top:26.95pt;width:70.9pt;height:15.9pt;z-index:251663360;visibility:visible;mso-wrap-style:square;mso-width-percent:0;mso-height-percent:0;mso-wrap-distance-left:9pt;mso-wrap-distance-top:0;mso-wrap-distance-right:9pt;mso-wrap-distance-bottom:0;mso-position-horizontal:absolute;mso-position-horizontal-relative:text;mso-position-vertical:absolute;mso-position-vertical-relative:text;mso-width-percent:0;mso-height-percent:0;mso-width-relative:page;mso-height-relative:page;v-text-anchor:middle" o:gfxdata="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" filled="f" stroked="f" strokeweight=".5pt">
               <v:textbox inset="0,0,0,0">
                 <w:txbxContent>
                   <w:p>
@@ -3164,7 +3182,7 @@
 </file>
 
 <file path=word/footnotes.xml><?xml version="1.0" encoding="utf-8"?>
-<w:footnotes xmlns:wpc="http://schemas.microsoft.com/office/word/2010/wordprocessingCanvas" xmlns:cx="http://schemas.microsoft.com/office/drawing/2014/chartex" xmlns:cx1="http://schemas.microsoft.com/office/drawing/2015/9/8/chartex" xmlns:cx2="http://schemas.microsoft.com/office/drawing/2015/10/21/chartex" xmlns:cx3="http://schemas.microsoft.com/office/drawing/2016/5/9/chartex" xmlns:cx4="http://schemas.microsoft.com/office/drawing/2016/5/10/chartex" xmlns:cx5="http://schemas.microsoft.com/office/drawing/2016/5/11/chartex" xmlns:mc="http://schemas.openxmlformats.org/markup-compatibility/2006" xmlns:o="urn:schemas-microsoft-com:office:office" xmlns:r="http://schemas.openxmlformats.org/officeDocument/2006/relationships" xmlns:m="http://schemas.openxmlformats.org/officeDocument/2006/math" xmlns:v="urn:schemas-microsoft-com:vml" xmlns:wp14="http://schemas.microsoft.com/office/word/2010/wordprocessingDrawing" xmlns:wp="http://schemas.openxmlformats.org/drawingml/2006/wordprocessingDrawing" xmlns:w10="urn:schemas-microsoft-com:office:word" xmlns:w="http://schemas.openxmlformats.org/wordprocessingml/2006/main" xmlns:w14="http://schemas.microsoft.com/office/word/2010/wordml" xmlns:w15="http://schemas.microsoft.com/office/word/2012/wordml" xmlns:w16se="http://schemas.microsoft.com/office/word/2015/wordml/symex" xmlns:wpg="http://schemas.microsoft.com/office/word/2010/wordprocessingGroup" xmlns:wpi="http://schemas.microsoft.com/office/word/2010/wordprocessingInk" xmlns:wne="http://schemas.microsoft.com/office/word/2006/wordml" xmlns:wps="http://schemas.microsoft.com/office/word/2010/wordprocessingShape" mc:Ignorable="w14 w15 w16se wp14">
+<w:footnotes xmlns:wpc="http://schemas.microsoft.com/office/word/2010/wordprocessingCanvas" xmlns:cx="http://schemas.microsoft.com/office/drawing/2014/chartex" xmlns:cx1="http://schemas.microsoft.com/office/drawing/2015/9/8/chartex" xmlns:mc="http://schemas.openxmlformats.org/markup-compatibility/2006" xmlns:o="urn:schemas-microsoft-com:office:office" xmlns:r="http://schemas.openxmlformats.org/officeDocument/2006/relationships" xmlns:m="http://schemas.openxmlformats.org/officeDocument/2006/math" xmlns:v="urn:schemas-microsoft-com:vml" xmlns:wp14="http://schemas.microsoft.com/office/word/2010/wordprocessingDrawing" xmlns:wp="http://schemas.openxmlformats.org/drawingml/2006/wordprocessingDrawing" xmlns:w10="urn:schemas-microsoft-com:office:word" xmlns:w="http://schemas.openxmlformats.org/wordprocessingml/2006/main" xmlns:w14="http://schemas.microsoft.com/office/word/2010/wordml" xmlns:w15="http://schemas.microsoft.com/office/word/2012/wordml" xmlns:w16se="http://schemas.microsoft.com/office/word/2015/wordml/symex" xmlns:wpg="http://schemas.microsoft.com/office/word/2010/wordprocessingGroup" xmlns:wpi="http://schemas.microsoft.com/office/word/2010/wordprocessingInk" xmlns:wne="http://schemas.microsoft.com/office/word/2006/wordml" xmlns:wps="http://schemas.microsoft.com/office/word/2010/wordprocessingShape" mc:Ignorable="w14 w15 w16se wp14">
   <w:footnote w:type="separator" w:id="-1">
     <w:p>
       <w:pPr>
@@ -3189,7 +3207,7 @@
 </file>
 
 <file path=word/header1.xml><?xml version="1.0" encoding="utf-8"?>
-<w:hdr xmlns:wpc="http://schemas.microsoft.com/office/word/2010/wordprocessingCanvas" xmlns:cx="http://schemas.microsoft.com/office/drawing/2014/chartex" xmlns:cx1="http://schemas.microsoft.com/office/drawing/2015/9/8/chartex" xmlns:cx2="http://schemas.microsoft.com/office/drawing/2015/10/21/chartex" xmlns:cx3="http://schemas.microsoft.com/office/drawing/2016/5/9/chartex" xmlns:cx4="http://schemas.microsoft.com/office/drawing/2016/5/10/chartex" xmlns:cx5="http://schemas.microsoft.com/office/drawing/2016/5/11/chartex" xmlns:mc="http://schemas.openxmlformats.org/markup-compatibility/2006" xmlns:o="urn:schemas-microsoft-com:office:office" xmlns:r="http://schemas.openxmlformats.org/officeDocument/2006/relationships" xmlns:m="http://schemas.openxmlformats.org/officeDocument/2006/math" xmlns:v="urn:schemas-microsoft-com:vml" xmlns:wp14="http://schemas.microsoft.com/office/word/2010/wordprocessingDrawing" xmlns:wp="http://schemas.openxmlformats.org/drawingml/2006/wordprocessingDrawing" xmlns:w10="urn:schemas-microsoft-com:office:word" xmlns:w="http://schemas.openxmlformats.org/wordprocessingml/2006/main" xmlns:w14="http://schemas.microsoft.com/office/word/2010/wordml" xmlns:w15="http://schemas.microsoft.com/office/word/2012/wordml" xmlns:w16se="http://schemas.microsoft.com/office/word/2015/wordml/symex" xmlns:wpg="http://schemas.microsoft.com/office/word/2010/wordprocessingGroup" xmlns:wpi="http://schemas.microsoft.com/office/word/2010/wordprocessingInk" xmlns:wne="http://schemas.microsoft.com/office/word/2006/wordml" xmlns:wps="http://schemas.microsoft.com/office/word/2010/wordprocessingShape" mc:Ignorable="w14 w15 w16se wp14">
+<w:hdr xmlns:wpc="http://schemas.microsoft.com/office/word/2010/wordprocessingCanvas" xmlns:cx="http://schemas.microsoft.com/office/drawing/2014/chartex" xmlns:cx1="http://schemas.microsoft.com/office/drawing/2015/9/8/chartex" xmlns:mc="http://schemas.openxmlformats.org/markup-compatibility/2006" xmlns:o="urn:schemas-microsoft-com:office:office" xmlns:r="http://schemas.openxmlformats.org/officeDocument/2006/relationships" xmlns:m="http://schemas.openxmlformats.org/officeDocument/2006/math" xmlns:v="urn:schemas-microsoft-com:vml" xmlns:wp14="http://schemas.microsoft.com/office/word/2010/wordprocessingDrawing" xmlns:wp="http://schemas.openxmlformats.org/drawingml/2006/wordprocessingDrawing" xmlns:w10="urn:schemas-microsoft-com:office:word" xmlns:w="http://schemas.openxmlformats.org/wordprocessingml/2006/main" xmlns:w14="http://schemas.microsoft.com/office/word/2010/wordml" xmlns:w15="http://schemas.microsoft.com/office/word/2012/wordml" xmlns:w16se="http://schemas.microsoft.com/office/word/2015/wordml/symex" xmlns:wpg="http://schemas.microsoft.com/office/word/2010/wordprocessingGroup" xmlns:wpi="http://schemas.microsoft.com/office/word/2010/wordprocessingInk" xmlns:wne="http://schemas.microsoft.com/office/word/2006/wordml" xmlns:wps="http://schemas.microsoft.com/office/word/2010/wordprocessingShape" mc:Ignorable="w14 w15 w16se wp14">
   <w:p>
     <w:pPr>
       <w:pStyle w:val="Header"/>
@@ -3200,7 +3218,7 @@
 </file>
 
 <file path=word/numbering.xml><?xml version="1.0" encoding="utf-8"?>
-<w:numbering xmlns:wpc="http://schemas.microsoft.com/office/word/2010/wordprocessingCanvas" xmlns:cx="http://schemas.microsoft.com/office/drawing/2014/chartex" xmlns:cx1="http://schemas.microsoft.com/office/drawing/2015/9/8/chartex" xmlns:cx2="http://schemas.microsoft.com/office/drawing/2015/10/21/chartex" xmlns:cx3="http://schemas.microsoft.com/office/drawing/2016/5/9/chartex" xmlns:cx4="http://schemas.microsoft.com/office/drawing/2016/5/10/chartex" xmlns:cx5="http://schemas.microsoft.com/office/drawing/2016/5/11/chartex" xmlns:mc="http://schemas.openxmlformats.org/markup-compatibility/2006" xmlns:o="urn:schemas-microsoft-com:office:office" xmlns:r="http://schemas.openxmlformats.org/officeDocument/2006/relationships" xmlns:m="http://schemas.openxmlformats.org/officeDocument/2006/math" xmlns:v="urn:schemas-microsoft-com:vml" xmlns:wp14="http://schemas.microsoft.com/office/word/2010/wordprocessingDrawing" xmlns:wp="http://schemas.openxmlformats.org/drawingml/2006/wordprocessingDrawing" xmlns:w10="urn:schemas-microsoft-com:office:word" xmlns:w="http://schemas.openxmlformats.org/wordprocessingml/2006/main" xmlns:w14="http://schemas.microsoft.com/office/word/2010/wordml" xmlns:w15="http://schemas.microsoft.com/office/word/2012/wordml" xmlns:w16se="http://schemas.microsoft.com/office/word/2015/wordml/symex" xmlns:wpg="http://schemas.microsoft.com/office/word/2010/wordprocessingGroup" xmlns:wpi="http://schemas.microsoft.com/office/word/2010/wordprocessingInk" xmlns:wne="http://schemas.microsoft.com/office/word/2006/wordml" xmlns:wps="http://schemas.microsoft.com/office/word/2010/wordprocessingShape" mc:Ignorable="w14 w15 w16se wp14">
+<w:numbering xmlns:wpc="http://schemas.microsoft.com/office/word/2010/wordprocessingCanvas" xmlns:cx="http://schemas.microsoft.com/office/drawing/2014/chartex" xmlns:cx1="http://schemas.microsoft.com/office/drawing/2015/9/8/chartex" xmlns:mc="http://schemas.openxmlformats.org/markup-compatibility/2006" xmlns:o="urn:schemas-microsoft-com:office:office" xmlns:r="http://schemas.openxmlformats.org/officeDocument/2006/relationships" xmlns:m="http://schemas.openxmlformats.org/officeDocument/2006/math" xmlns:v="urn:schemas-microsoft-com:vml" xmlns:wp14="http://schemas.microsoft.com/office/word/2010/wordprocessingDrawing" xmlns:wp="http://schemas.openxmlformats.org/drawingml/2006/wordprocessingDrawing" xmlns:w10="urn:schemas-microsoft-com:office:word" xmlns:w="http://schemas.openxmlformats.org/wordprocessingml/2006/main" xmlns:w14="http://schemas.microsoft.com/office/word/2010/wordml" xmlns:w15="http://schemas.microsoft.com/office/word/2012/wordml" xmlns:w16se="http://schemas.microsoft.com/office/word/2015/wordml/symex" xmlns:wpg="http://schemas.microsoft.com/office/word/2010/wordprocessingGroup" xmlns:wpi="http://schemas.microsoft.com/office/word/2010/wordprocessingInk" xmlns:wne="http://schemas.microsoft.com/office/word/2006/wordml" xmlns:wps="http://schemas.microsoft.com/office/word/2010/wordprocessingShape" mc:Ignorable="w14 w15 w16se wp14">
   <w:abstractNum w:abstractNumId="0" w15:restartNumberingAfterBreak="0">
     <w:nsid w:val="009D2C7E"/>
     <w:multiLevelType w:val="hybridMultilevel"/>
@@ -5430,7 +5448,7 @@
       </w:pPr>
     </w:pPrDefault>
   </w:docDefaults>
-  <w:latentStyles w:defLockedState="0" w:defUIPriority="99" w:defSemiHidden="0" w:defUnhideWhenUsed="0" w:defQFormat="0" w:count="374">
+  <w:latentStyles w:defLockedState="0" w:defUIPriority="99" w:defSemiHidden="0" w:defUnhideWhenUsed="0" w:defQFormat="0" w:count="371">
     <w:lsdException w:name="Normal" w:uiPriority="0" w:qFormat="1"/>
     <w:lsdException w:name="heading 1" w:uiPriority="9" w:qFormat="1"/>
     <w:lsdException w:name="heading 2" w:semiHidden="1" w:uiPriority="9" w:unhideWhenUsed="1" w:qFormat="1"/>
@@ -5802,9 +5820,6 @@
     <w:lsdException w:name="List Table 5 Dark Accent 6" w:uiPriority="50"/>
     <w:lsdException w:name="List Table 6 Colorful Accent 6" w:uiPriority="51"/>
     <w:lsdException w:name="List Table 7 Colorful Accent 6" w:uiPriority="52"/>
-    <w:lsdException w:name="Mention" w:semiHidden="1" w:unhideWhenUsed="1"/>
-    <w:lsdException w:name="Smart Hyperlink" w:semiHidden="1" w:unhideWhenUsed="1"/>
-    <w:lsdException w:name="Hashtag" w:semiHidden="1" w:unhideWhenUsed="1"/>
   </w:latentStyles>
   <w:style w:type="paragraph" w:default="1" w:styleId="Normal">
     <w:name w:val="Normal"/>
@@ -6529,7 +6544,7 @@
 </file>
 
 <file path=customXml/itemProps1.xml><?xml version="1.0" encoding="utf-8"?>
-<ds:datastoreItem xmlns:ds="http://schemas.openxmlformats.org/officeDocument/2006/customXml" ds:itemID="{FD0E8002-B378-4E9E-BB3C-FC729F657E2F}">
+<ds:datastoreItem xmlns:ds="http://schemas.openxmlformats.org/officeDocument/2006/customXml" ds:itemID="{8EDFEDE7-5193-4B97-9290-AFAA0B2F5AD1}">
   <ds:schemaRefs>
     <ds:schemaRef ds:uri="http://schemas.openxmlformats.org/officeDocument/2006/bibliography"/>
   </ds:schemaRefs>

</xml_diff>